<commit_message>
update answer and readme
</commit_message>
<xml_diff>
--- a/reviews/answer.docx
+++ b/reviews/answer.docx
@@ -8281,7 +8281,7 @@
         <w:spacing w:line="360" w:lineRule="auto"/>
         <w:rPr>
           <w:rFonts w:ascii="Arial" w:hAnsi="Arial" w:cs="Arial"/>
-          <w:color w:val="FF0000"/>
+          <w:color w:val="000000" w:themeColor="text1"/>
           <w:sz w:val="20"/>
           <w:szCs w:val="20"/>
           <w:shd w:val="clear" w:color="auto" w:fill="FFFFFF"/>
@@ -8722,7 +8722,329 @@
           <w:szCs w:val="20"/>
           <w:shd w:val="clear" w:color="auto" w:fill="FFFFFF"/>
         </w:rPr>
-        <w:t>This is an important future area of research. We have added text to the Discussion further underscoring these issues</w:t>
+        <w:t>A recent systematic literature review linking climatic hazards with infectious diseases</w:t>
+      </w:r>
+      <w:r>
+        <w:rPr>
+          <w:rFonts w:ascii="Arial" w:hAnsi="Arial" w:cs="Arial"/>
+          <w:color w:val="000000" w:themeColor="text1"/>
+          <w:sz w:val="20"/>
+          <w:szCs w:val="20"/>
+          <w:shd w:val="clear" w:color="auto" w:fill="FFFFFF"/>
+        </w:rPr>
+        <w:fldChar w:fldCharType="begin"/>
+      </w:r>
+      <w:r>
+        <w:rPr>
+          <w:rFonts w:ascii="Arial" w:hAnsi="Arial" w:cs="Arial"/>
+          <w:color w:val="000000" w:themeColor="text1"/>
+          <w:sz w:val="20"/>
+          <w:szCs w:val="20"/>
+          <w:shd w:val="clear" w:color="auto" w:fill="FFFFFF"/>
+        </w:rPr>
+        <w:instrText xml:space="preserve"> ADDIN ZOTERO_ITEM CSL_CITATION {"citationID":"o4eawAxf","properties":{"formattedCitation":"\\super 14\\nosupersub{}","plainCitation":"14","noteIndex":0},"citationItems":[{"id":1820,"uris":["http://zotero.org/users/9551388/items/Z79NJAGN"],"itemData":{"id":1820,"type":"article-journal","container-title":"Nature Climate Change","DOI":"10.1038/s41558-022-01426-1","ISSN":"1758-678X, 1758-6798","issue":"9","journalAbbreviation":"Nat. Clim. Chang.","language":"en","page":"869-875","source":"DOI.org (Crossref)","title":"Over half of known human pathogenic diseases can be aggravated by climate change","volume":"12","author":[{"family":"Mora","given":"Camilo"},{"family":"McKenzie","given":"Tristan"},{"family":"Gaw","given":"Isabella M."},{"family":"Dean","given":"Jacqueline M."},{"family":"Von Hammerstein","given":"Hannah"},{"family":"Knudson","given":"Tabatha A."},{"family":"Setter","given":"Renee O."},{"family":"Smith","given":"Charlotte Z."},{"family":"Webster","given":"Kira M."},{"family":"Patz","given":"Jonathan A."},{"family":"Franklin","given":"Erik C."}],"issued":{"date-parts":[["2022",9]]}}}],"schema":"https://github.com/citation-style-language/schema/raw/master/csl-citation.json"} </w:instrText>
+      </w:r>
+      <w:r>
+        <w:rPr>
+          <w:rFonts w:ascii="Arial" w:hAnsi="Arial" w:cs="Arial"/>
+          <w:color w:val="000000" w:themeColor="text1"/>
+          <w:sz w:val="20"/>
+          <w:szCs w:val="20"/>
+          <w:shd w:val="clear" w:color="auto" w:fill="FFFFFF"/>
+        </w:rPr>
+        <w:fldChar w:fldCharType="separate"/>
+      </w:r>
+      <w:r>
+        <w:rPr>
+          <w:rFonts w:ascii="Arial" w:hAnsi="Arial" w:cs="Arial"/>
+          <w:color w:val="000000"/>
+          <w:kern w:val="0"/>
+          <w:sz w:val="20"/>
+          <w:vertAlign w:val="superscript"/>
+          <w:lang w:val="en-GB"/>
+        </w:rPr>
+        <w:t>14</w:t>
+      </w:r>
+      <w:r>
+        <w:rPr>
+          <w:rFonts w:ascii="Arial" w:hAnsi="Arial" w:cs="Arial"/>
+          <w:color w:val="000000" w:themeColor="text1"/>
+          <w:sz w:val="20"/>
+          <w:szCs w:val="20"/>
+          <w:shd w:val="clear" w:color="auto" w:fill="FFFFFF"/>
+        </w:rPr>
+        <w:fldChar w:fldCharType="end"/>
+      </w:r>
+      <w:r>
+        <w:rPr>
+          <w:rFonts w:ascii="Arial" w:hAnsi="Arial" w:cs="Arial"/>
+          <w:color w:val="000000" w:themeColor="text1"/>
+          <w:sz w:val="20"/>
+          <w:szCs w:val="20"/>
+          <w:shd w:val="clear" w:color="auto" w:fill="FFFFFF"/>
+        </w:rPr>
+        <w:t xml:space="preserve"> </w:t>
+      </w:r>
+      <w:r>
+        <w:rPr>
+          <w:rFonts w:ascii="Arial" w:hAnsi="Arial" w:cs="Arial"/>
+          <w:color w:val="000000" w:themeColor="text1"/>
+          <w:sz w:val="20"/>
+          <w:szCs w:val="20"/>
+          <w:shd w:val="clear" w:color="auto" w:fill="FFFFFF"/>
+        </w:rPr>
+        <w:t>highlights possible climate factors mechanism explaining IMD incidence. The work show</w:t>
+      </w:r>
+      <w:r>
+        <w:rPr>
+          <w:rFonts w:ascii="Arial" w:hAnsi="Arial" w:cs="Arial"/>
+          <w:color w:val="000000" w:themeColor="text1"/>
+          <w:sz w:val="20"/>
+          <w:szCs w:val="20"/>
+          <w:shd w:val="clear" w:color="auto" w:fill="FFFFFF"/>
+        </w:rPr>
+        <w:t>s</w:t>
+      </w:r>
+      <w:r>
+        <w:rPr>
+          <w:rFonts w:ascii="Arial" w:hAnsi="Arial" w:cs="Arial"/>
+          <w:color w:val="000000" w:themeColor="text1"/>
+          <w:sz w:val="20"/>
+          <w:szCs w:val="20"/>
+          <w:shd w:val="clear" w:color="auto" w:fill="FFFFFF"/>
+        </w:rPr>
+        <w:t xml:space="preserve"> </w:t>
+      </w:r>
+      <w:r>
+        <w:rPr>
+          <w:rFonts w:ascii="Arial" w:hAnsi="Arial" w:cs="Arial"/>
+          <w:i/>
+          <w:iCs/>
+          <w:color w:val="000000" w:themeColor="text1"/>
+          <w:sz w:val="20"/>
+          <w:szCs w:val="20"/>
+          <w:shd w:val="clear" w:color="auto" w:fill="FFFFFF"/>
+        </w:rPr>
+        <w:t>droughts</w:t>
+      </w:r>
+      <w:r>
+        <w:rPr>
+          <w:rFonts w:ascii="Arial" w:hAnsi="Arial" w:cs="Arial"/>
+          <w:color w:val="000000" w:themeColor="text1"/>
+          <w:sz w:val="20"/>
+          <w:szCs w:val="20"/>
+          <w:shd w:val="clear" w:color="auto" w:fill="FFFFFF"/>
+        </w:rPr>
+        <w:t xml:space="preserve">, </w:t>
+      </w:r>
+      <w:r>
+        <w:rPr>
+          <w:rFonts w:ascii="Arial" w:hAnsi="Arial" w:cs="Arial"/>
+          <w:i/>
+          <w:iCs/>
+          <w:color w:val="000000" w:themeColor="text1"/>
+          <w:sz w:val="20"/>
+          <w:szCs w:val="20"/>
+          <w:shd w:val="clear" w:color="auto" w:fill="FFFFFF"/>
+        </w:rPr>
+        <w:t>storms</w:t>
+      </w:r>
+      <w:r>
+        <w:rPr>
+          <w:rFonts w:ascii="Arial" w:hAnsi="Arial" w:cs="Arial"/>
+          <w:i/>
+          <w:iCs/>
+          <w:color w:val="000000" w:themeColor="text1"/>
+          <w:sz w:val="20"/>
+          <w:szCs w:val="20"/>
+          <w:shd w:val="clear" w:color="auto" w:fill="FFFFFF"/>
+        </w:rPr>
+        <w:t>,</w:t>
+      </w:r>
+      <w:r>
+        <w:rPr>
+          <w:rFonts w:ascii="Arial" w:hAnsi="Arial" w:cs="Arial"/>
+          <w:color w:val="000000" w:themeColor="text1"/>
+          <w:sz w:val="20"/>
+          <w:szCs w:val="20"/>
+          <w:shd w:val="clear" w:color="auto" w:fill="FFFFFF"/>
+        </w:rPr>
+        <w:t xml:space="preserve"> and</w:t>
+      </w:r>
+      <w:r>
+        <w:rPr>
+          <w:rFonts w:ascii="Arial" w:hAnsi="Arial" w:cs="Arial"/>
+          <w:color w:val="000000" w:themeColor="text1"/>
+          <w:sz w:val="20"/>
+          <w:szCs w:val="20"/>
+          <w:shd w:val="clear" w:color="auto" w:fill="FFFFFF"/>
+        </w:rPr>
+        <w:t xml:space="preserve"> </w:t>
+      </w:r>
+      <w:r>
+        <w:rPr>
+          <w:rFonts w:ascii="Arial" w:hAnsi="Arial" w:cs="Arial"/>
+          <w:i/>
+          <w:iCs/>
+          <w:color w:val="000000" w:themeColor="text1"/>
+          <w:sz w:val="20"/>
+          <w:szCs w:val="20"/>
+          <w:shd w:val="clear" w:color="auto" w:fill="FFFFFF"/>
+        </w:rPr>
+        <w:t>warming</w:t>
+      </w:r>
+      <w:r>
+        <w:rPr>
+          <w:rFonts w:ascii="Arial" w:hAnsi="Arial" w:cs="Arial"/>
+          <w:color w:val="000000" w:themeColor="text1"/>
+          <w:sz w:val="20"/>
+          <w:szCs w:val="20"/>
+          <w:shd w:val="clear" w:color="auto" w:fill="FFFFFF"/>
+        </w:rPr>
+        <w:t xml:space="preserve"> </w:t>
+      </w:r>
+      <w:r>
+        <w:rPr>
+          <w:rFonts w:ascii="Arial" w:hAnsi="Arial" w:cs="Arial"/>
+          <w:color w:val="000000" w:themeColor="text1"/>
+          <w:sz w:val="20"/>
+          <w:szCs w:val="20"/>
+          <w:shd w:val="clear" w:color="auto" w:fill="FFFFFF"/>
+        </w:rPr>
+        <w:t xml:space="preserve">as climatic effects </w:t>
+      </w:r>
+      <w:r>
+        <w:rPr>
+          <w:rFonts w:ascii="Arial" w:hAnsi="Arial" w:cs="Arial"/>
+          <w:color w:val="000000" w:themeColor="text1"/>
+          <w:sz w:val="20"/>
+          <w:szCs w:val="20"/>
+          <w:shd w:val="clear" w:color="auto" w:fill="FFFFFF"/>
+        </w:rPr>
+        <w:t>facilitating</w:t>
+      </w:r>
+      <w:r>
+        <w:rPr>
+          <w:rFonts w:ascii="Arial" w:hAnsi="Arial" w:cs="Arial"/>
+          <w:color w:val="000000" w:themeColor="text1"/>
+          <w:sz w:val="20"/>
+          <w:szCs w:val="20"/>
+          <w:shd w:val="clear" w:color="auto" w:fill="FFFFFF"/>
+        </w:rPr>
+        <w:t xml:space="preserve"> IMD and </w:t>
+      </w:r>
+      <w:r>
+        <w:rPr>
+          <w:rFonts w:ascii="Arial" w:hAnsi="Arial" w:cs="Arial"/>
+          <w:i/>
+          <w:iCs/>
+          <w:color w:val="000000" w:themeColor="text1"/>
+          <w:sz w:val="20"/>
+          <w:szCs w:val="20"/>
+          <w:shd w:val="clear" w:color="auto" w:fill="FFFFFF"/>
+        </w:rPr>
+        <w:t xml:space="preserve">Neisseria meningitidis </w:t>
+      </w:r>
+      <w:r>
+        <w:rPr>
+          <w:rFonts w:ascii="Arial" w:hAnsi="Arial" w:cs="Arial"/>
+          <w:color w:val="000000" w:themeColor="text1"/>
+          <w:sz w:val="20"/>
+          <w:szCs w:val="20"/>
+          <w:shd w:val="clear" w:color="auto" w:fill="FFFFFF"/>
+        </w:rPr>
+        <w:t>spread</w:t>
+      </w:r>
+      <w:r>
+        <w:rPr>
+          <w:rFonts w:ascii="Arial" w:hAnsi="Arial" w:cs="Arial"/>
+          <w:color w:val="000000" w:themeColor="text1"/>
+          <w:sz w:val="20"/>
+          <w:szCs w:val="20"/>
+          <w:shd w:val="clear" w:color="auto" w:fill="FFFFFF"/>
+        </w:rPr>
+        <w:t xml:space="preserve">, for a interactive webpage overview the reviewer can access here: </w:t>
+      </w:r>
+      <w:r>
+        <w:rPr>
+          <w:rFonts w:ascii="Arial" w:hAnsi="Arial" w:cs="Arial"/>
+          <w:color w:val="000000" w:themeColor="text1"/>
+          <w:sz w:val="20"/>
+          <w:szCs w:val="20"/>
+          <w:shd w:val="clear" w:color="auto" w:fill="FFFFFF"/>
+        </w:rPr>
+        <w:fldChar w:fldCharType="begin"/>
+      </w:r>
+      <w:r>
+        <w:rPr>
+          <w:rFonts w:ascii="Arial" w:hAnsi="Arial" w:cs="Arial"/>
+          <w:color w:val="000000" w:themeColor="text1"/>
+          <w:sz w:val="20"/>
+          <w:szCs w:val="20"/>
+          <w:shd w:val="clear" w:color="auto" w:fill="FFFFFF"/>
+        </w:rPr>
+        <w:instrText xml:space="preserve"> ADDIN ZOTERO_ITEM CSL_CITATION {"citationID":"FBRRePEn","properties":{"formattedCitation":"\\super 15\\nosupersub{}","plainCitation":"15","noteIndex":0},"citationItems":[{"id":1865,"uris":["http://zotero.org/users/9551388/items/WKRYKNBC"],"itemData":{"id":1865,"type":"webpage","title":"Traceable evidence of the impacts of climate change on pathogenic human diseases: Over half of known human pathogenic diseases can be aggravated by climate change","URL":"https://camilo-mora.github.io/Diseases/?type=,5&amp;id=,146&amp;impact=Negative","author":[{"literal":"Mora C, McKenzie T, Gaw IM, Dean JM, von Hammerstein H, Knudson TA, Setter RO, Smith CZ, Webster KM, Patz JA, Franklin EC"}],"issued":{"date-parts":[["2022"]]}}}],"schema":"https://github.com/citation-style-language/schema/raw/master/csl-citation.json"} </w:instrText>
+      </w:r>
+      <w:r>
+        <w:rPr>
+          <w:rFonts w:ascii="Arial" w:hAnsi="Arial" w:cs="Arial"/>
+          <w:color w:val="000000" w:themeColor="text1"/>
+          <w:sz w:val="20"/>
+          <w:szCs w:val="20"/>
+          <w:shd w:val="clear" w:color="auto" w:fill="FFFFFF"/>
+        </w:rPr>
+        <w:fldChar w:fldCharType="separate"/>
+      </w:r>
+      <w:r>
+        <w:rPr>
+          <w:rFonts w:ascii="Arial" w:hAnsi="Arial" w:cs="Arial"/>
+          <w:color w:val="000000"/>
+          <w:kern w:val="0"/>
+          <w:sz w:val="20"/>
+          <w:vertAlign w:val="superscript"/>
+          <w:lang w:val="en-GB"/>
+        </w:rPr>
+        <w:t>15</w:t>
+      </w:r>
+      <w:r>
+        <w:rPr>
+          <w:rFonts w:ascii="Arial" w:hAnsi="Arial" w:cs="Arial"/>
+          <w:color w:val="000000" w:themeColor="text1"/>
+          <w:sz w:val="20"/>
+          <w:szCs w:val="20"/>
+          <w:shd w:val="clear" w:color="auto" w:fill="FFFFFF"/>
+        </w:rPr>
+        <w:fldChar w:fldCharType="end"/>
+      </w:r>
+      <w:r>
+        <w:rPr>
+          <w:rFonts w:ascii="Arial" w:hAnsi="Arial" w:cs="Arial"/>
+          <w:color w:val="000000" w:themeColor="text1"/>
+          <w:sz w:val="20"/>
+          <w:szCs w:val="20"/>
+          <w:shd w:val="clear" w:color="auto" w:fill="FFFFFF"/>
+        </w:rPr>
+        <w:t>.</w:t>
+      </w:r>
+      <w:r>
+        <w:rPr>
+          <w:rFonts w:ascii="Arial" w:hAnsi="Arial" w:cs="Arial"/>
+          <w:color w:val="000000" w:themeColor="text1"/>
+          <w:sz w:val="20"/>
+          <w:szCs w:val="20"/>
+          <w:shd w:val="clear" w:color="auto" w:fill="FFFFFF"/>
+        </w:rPr>
+        <w:t xml:space="preserve"> In consquence, t</w:t>
+      </w:r>
+      <w:r>
+        <w:rPr>
+          <w:rFonts w:ascii="Arial" w:hAnsi="Arial" w:cs="Arial"/>
+          <w:color w:val="000000" w:themeColor="text1"/>
+          <w:sz w:val="20"/>
+          <w:szCs w:val="20"/>
+          <w:shd w:val="clear" w:color="auto" w:fill="FFFFFF"/>
+        </w:rPr>
+        <w:t>his is an important future area of research. We have added text to the Discussion further underscoring these issues</w:t>
       </w:r>
       <w:r>
         <w:rPr>
@@ -9542,7 +9864,7 @@
           <w:szCs w:val="20"/>
           <w:shd w:val="clear" w:color="auto" w:fill="FFFFFF"/>
         </w:rPr>
-        <w:instrText xml:space="preserve"> ADDIN ZOTERO_ITEM CSL_CITATION {"citationID":"X3L5ojeD","properties":{"formattedCitation":"\\super 14\\nosupersub{}","plainCitation":"14","noteIndex":0},"citationItems":[{"id":1816,"uris":["http://zotero.org/users/9551388/items/XCQX52Q8"],"itemData":{"id":1816,"type":"article-journal","abstract":"Background Neisseria meningitidis is an important cause of meningitis and septicaemia, but most infected individuals experience a period of asymptomatic carriage rather than disease. Previous studies have shown that carriage rates vary by age and setting; however, few have assessed carriage across all ages. We aimed to estimate the age-speciﬁc prevalence of meningococcal carriage.","container-title":"The Lancet Infectious Diseases","DOI":"10.1016/S1473-3099(10)70251-6","ISSN":"14733099","issue":"12","journalAbbreviation":"The Lancet Infectious Diseases","language":"en","page":"853-861","source":"DOI.org (Crossref)","title":"Meningococcal carriage by age: a systematic review and meta-analysis","title-short":"Meningococcal carriage by age","volume":"10","author":[{"family":"Christensen","given":"Hannah"},{"family":"May","given":"Margaret"},{"family":"Bowen","given":"Leah"},{"family":"Hickman","given":"Matthew"},{"family":"Trotter","given":"Caroline L"}],"issued":{"date-parts":[["2010",12]]}}}],"schema":"https://github.com/citation-style-language/schema/raw/master/csl-citation.json"} </w:instrText>
+        <w:instrText xml:space="preserve"> ADDIN ZOTERO_ITEM CSL_CITATION {"citationID":"X3L5ojeD","properties":{"formattedCitation":"\\super 16\\nosupersub{}","plainCitation":"16","noteIndex":0},"citationItems":[{"id":1816,"uris":["http://zotero.org/users/9551388/items/XCQX52Q8"],"itemData":{"id":1816,"type":"article-journal","abstract":"Background Neisseria meningitidis is an important cause of meningitis and septicaemia, but most infected individuals experience a period of asymptomatic carriage rather than disease. Previous studies have shown that carriage rates vary by age and setting; however, few have assessed carriage across all ages. We aimed to estimate the age-speciﬁc prevalence of meningococcal carriage.","container-title":"The Lancet Infectious Diseases","DOI":"10.1016/S1473-3099(10)70251-6","ISSN":"14733099","issue":"12","journalAbbreviation":"The Lancet Infectious Diseases","language":"en","page":"853-861","source":"DOI.org (Crossref)","title":"Meningococcal carriage by age: a systematic review and meta-analysis","title-short":"Meningococcal carriage by age","volume":"10","author":[{"family":"Christensen","given":"Hannah"},{"family":"May","given":"Margaret"},{"family":"Bowen","given":"Leah"},{"family":"Hickman","given":"Matthew"},{"family":"Trotter","given":"Caroline L"}],"issued":{"date-parts":[["2010",12]]}}}],"schema":"https://github.com/citation-style-language/schema/raw/master/csl-citation.json"} </w:instrText>
       </w:r>
       <w:r>
         <w:rPr>
@@ -9563,7 +9885,7 @@
           <w:vertAlign w:val="superscript"/>
           <w:lang w:val="en-GB"/>
         </w:rPr>
-        <w:t>14</w:t>
+        <w:t>16</w:t>
       </w:r>
       <w:r>
         <w:rPr>
@@ -9629,7 +9951,20 @@
           <w:szCs w:val="20"/>
           <w:shd w:val="clear" w:color="auto" w:fill="FFFFFF"/>
         </w:rPr>
-        <w:t xml:space="preserve"> Figures SI2-SI4)”.</w:t>
+        <w:t xml:space="preserve"> </w:t>
+      </w:r>
+      <w:r>
+        <w:rPr>
+          <w:rFonts w:ascii="Arial" w:hAnsi="Arial" w:cs="Arial"/>
+          <w:i/>
+          <w:iCs/>
+          <w:color w:val="000000"/>
+          <w:sz w:val="20"/>
+          <w:szCs w:val="20"/>
+          <w:shd w:val="clear" w:color="auto" w:fill="FFFFFF"/>
+        </w:rPr>
+        <w:lastRenderedPageBreak/>
+        <w:t>Figures SI2-SI4)”.</w:t>
       </w:r>
       <w:r>
         <w:rPr>
@@ -9718,7 +10053,6 @@
           <w:szCs w:val="20"/>
           <w:shd w:val="clear" w:color="auto" w:fill="FFFFFF"/>
         </w:rPr>
-        <w:lastRenderedPageBreak/>
         <w:t>From the manuscript, it remains unclear how the incidence of IMD changed across the Covid-19 pandemic, during and following the restrictions. This should be specifically addressed, globally in the US and regarding local outbreaks.</w:t>
       </w:r>
     </w:p>
@@ -10327,7 +10661,7 @@
           <w:szCs w:val="20"/>
           <w:shd w:val="clear" w:color="auto" w:fill="FFFFFF"/>
         </w:rPr>
-        <w:instrText xml:space="preserve"> ADDIN ZOTERO_ITEM CSL_CITATION {"citationID":"WribjAGf","properties":{"formattedCitation":"\\super 15\\nosupersub{}","plainCitation":"15","noteIndex":0},"citationItems":[{"id":1818,"uris":["http://zotero.org/users/9551388/items/PABX365D"],"itemData":{"id":1818,"type":"article-journal","abstract":"Country-wide social distancing and suspension of non-emergency medical care due to the COVID-19 pandemic will undoubtedly have affected public health in multiple ways. While nonpharmaceutical interventions are expected to reduce the transmission of several infectious diseases, severe disruptions to healthcare systems have hampered diagnosis, treatment, and routine vaccination. We examined the effect of this disruption on meningococcal disease and vaccination in the UK. By adapting an existing mathematical model for meningococcal carriage, we addressed the following questions: What is the predicted impact of the existing MenACWY adolescent vaccination programme? What effect might social distancing and reduced vaccine uptake both have on future epidemiology? Will catch-up vaccination campaigns be necessary? Our model indicated that the MenACWY vaccine programme was generating substantial indirect protection and suppressing transmission by 2020. COVID-19 social distancing is expected to have accelerated this decline, causing significant long-lasting reductions in both carriage prevalence of meningococcal A/C/W/Y strains and incidence of invasive meningococcal disease. In all scenarios modelled, pandemic social mixing effects outweighed potential reductions in vaccine uptake, causing an overall decline in carriage prevalence from 2020 for at least 5 years. Model outputs show strong consistency with recently published case data for England.","container-title":"Epidemiology and Infection","DOI":"10.1017/S0950268823000870","ISSN":"0950-2688, 1469-4409","journalAbbreviation":"Epidemiol. Infect.","language":"en","page":"e98","source":"DOI.org (Crossref)","title":"Modelling the impact of COVID-19 and routine MenACWY vaccination on meningococcal carriage and disease in the UK","volume":"151","author":[{"family":"Hadley","given":"Liza"},{"family":"Karachaliou Prasinou","given":"Andromachi"},{"family":"Christensen","given":"Hannah"},{"family":"Ramsay","given":"Mary"},{"family":"Trotter","given":"Caroline"}],"issued":{"date-parts":[["2023"]]}}}],"schema":"https://github.com/citation-style-language/schema/raw/master/csl-citation.json"} </w:instrText>
+        <w:instrText xml:space="preserve"> ADDIN ZOTERO_ITEM CSL_CITATION {"citationID":"WribjAGf","properties":{"formattedCitation":"\\super 17\\nosupersub{}","plainCitation":"17","noteIndex":0},"citationItems":[{"id":1818,"uris":["http://zotero.org/users/9551388/items/PABX365D"],"itemData":{"id":1818,"type":"article-journal","abstract":"Country-wide social distancing and suspension of non-emergency medical care due to the COVID-19 pandemic will undoubtedly have affected public health in multiple ways. While nonpharmaceutical interventions are expected to reduce the transmission of several infectious diseases, severe disruptions to healthcare systems have hampered diagnosis, treatment, and routine vaccination. We examined the effect of this disruption on meningococcal disease and vaccination in the UK. By adapting an existing mathematical model for meningococcal carriage, we addressed the following questions: What is the predicted impact of the existing MenACWY adolescent vaccination programme? What effect might social distancing and reduced vaccine uptake both have on future epidemiology? Will catch-up vaccination campaigns be necessary? Our model indicated that the MenACWY vaccine programme was generating substantial indirect protection and suppressing transmission by 2020. COVID-19 social distancing is expected to have accelerated this decline, causing significant long-lasting reductions in both carriage prevalence of meningococcal A/C/W/Y strains and incidence of invasive meningococcal disease. In all scenarios modelled, pandemic social mixing effects outweighed potential reductions in vaccine uptake, causing an overall decline in carriage prevalence from 2020 for at least 5 years. Model outputs show strong consistency with recently published case data for England.","container-title":"Epidemiology and Infection","DOI":"10.1017/S0950268823000870","ISSN":"0950-2688, 1469-4409","journalAbbreviation":"Epidemiol. Infect.","language":"en","page":"e98","source":"DOI.org (Crossref)","title":"Modelling the impact of COVID-19 and routine MenACWY vaccination on meningococcal carriage and disease in the UK","volume":"151","author":[{"family":"Hadley","given":"Liza"},{"family":"Karachaliou Prasinou","given":"Andromachi"},{"family":"Christensen","given":"Hannah"},{"family":"Ramsay","given":"Mary"},{"family":"Trotter","given":"Caroline"}],"issued":{"date-parts":[["2023"]]}}}],"schema":"https://github.com/citation-style-language/schema/raw/master/csl-citation.json"} </w:instrText>
       </w:r>
       <w:r>
         <w:rPr>
@@ -10348,7 +10682,7 @@
           <w:vertAlign w:val="superscript"/>
           <w:lang w:val="en-GB"/>
         </w:rPr>
-        <w:t>15</w:t>
+        <w:t>17</w:t>
       </w:r>
       <w:r>
         <w:rPr>
@@ -11057,6 +11391,7 @@
           <w:sz w:val="20"/>
           <w:lang w:val="en-GB"/>
         </w:rPr>
+        <w:lastRenderedPageBreak/>
         <w:t>2.</w:t>
       </w:r>
       <w:r>
@@ -11067,7 +11402,25 @@
           <w:lang w:val="en-GB"/>
         </w:rPr>
         <w:tab/>
-        <w:t xml:space="preserve">MacNeil, J. R., Rubin, L. G., Patton, M., Ortega-Sanchez, I. R. &amp; Martin, S. W. Recommendations for Use of Meningococcal Conjugate Vaccines in HIV-Infected Persons — Advisory Committee on Immunization Practices, 2018. </w:t>
+        <w:t xml:space="preserve">MacNeil, J. R., Rubin, L. G., Patton, M., Ortega-Sanchez, I. R. &amp; Martin, S. W. Recommendations for Use of Meningococcal Conjugate Vaccines in HIV-Infected Persons </w:t>
+      </w:r>
+      <w:r>
+        <w:rPr>
+          <w:rFonts w:ascii="Arial" w:hAnsi="Arial" w:cs="Arial" w:hint="cs"/>
+          <w:color w:val="000000"/>
+          <w:sz w:val="20"/>
+          <w:lang w:val="en-GB"/>
+        </w:rPr>
+        <w:t>—</w:t>
+      </w:r>
+      <w:r>
+        <w:rPr>
+          <w:rFonts w:ascii="Arial" w:hAnsi="Arial" w:cs="Arial"/>
+          <w:color w:val="000000"/>
+          <w:sz w:val="20"/>
+          <w:lang w:val="en-GB"/>
+        </w:rPr>
+        <w:t xml:space="preserve"> Advisory Committee on Immunization Practices, 2018. </w:t>
       </w:r>
       <w:r>
         <w:rPr>
@@ -11107,7 +11460,25 @@
           <w:sz w:val="20"/>
           <w:lang w:val="en-GB"/>
         </w:rPr>
-        <w:t>, 1189–1194 (2018).</w:t>
+        <w:t>, 1189</w:t>
+      </w:r>
+      <w:r>
+        <w:rPr>
+          <w:rFonts w:ascii="Arial" w:hAnsi="Arial" w:cs="Arial" w:hint="cs"/>
+          <w:color w:val="000000"/>
+          <w:sz w:val="20"/>
+          <w:lang w:val="en-GB"/>
+        </w:rPr>
+        <w:t>–</w:t>
+      </w:r>
+      <w:r>
+        <w:rPr>
+          <w:rFonts w:ascii="Arial" w:hAnsi="Arial" w:cs="Arial"/>
+          <w:color w:val="000000"/>
+          <w:sz w:val="20"/>
+          <w:lang w:val="en-GB"/>
+        </w:rPr>
+        <w:t>1194 (2018).</w:t>
       </w:r>
     </w:p>
     <w:p>
@@ -11127,7 +11498,6 @@
           <w:sz w:val="20"/>
           <w:lang w:val="en-GB"/>
         </w:rPr>
-        <w:lastRenderedPageBreak/>
         <w:t>3.</w:t>
       </w:r>
       <w:r>
@@ -11138,7 +11508,25 @@
           <w:lang w:val="en-GB"/>
         </w:rPr>
         <w:tab/>
-        <w:t xml:space="preserve">MacNeil, J. R., Rubin, L. G., Patton, M., Ortega-Sanchez, I. R. &amp; Martin, S. W. Recommendations for Use of Meningococcal Conjugate Vaccines in HIV-Infected Persons — Advisory Committee on Immunization Practices, 2017. </w:t>
+        <w:t xml:space="preserve">MacNeil, J. R., Rubin, L. G., Patton, M., Ortega-Sanchez, I. R. &amp; Martin, S. W. Recommendations for Use of Meningococcal Conjugate Vaccines in HIV-Infected Persons </w:t>
+      </w:r>
+      <w:r>
+        <w:rPr>
+          <w:rFonts w:ascii="Arial" w:hAnsi="Arial" w:cs="Arial" w:hint="cs"/>
+          <w:color w:val="000000"/>
+          <w:sz w:val="20"/>
+          <w:lang w:val="en-GB"/>
+        </w:rPr>
+        <w:t>—</w:t>
+      </w:r>
+      <w:r>
+        <w:rPr>
+          <w:rFonts w:ascii="Arial" w:hAnsi="Arial" w:cs="Arial"/>
+          <w:color w:val="000000"/>
+          <w:sz w:val="20"/>
+          <w:lang w:val="en-GB"/>
+        </w:rPr>
+        <w:t xml:space="preserve"> Advisory Committee on Immunization Practices, 2017. </w:t>
       </w:r>
       <w:r>
         <w:rPr>
@@ -11178,7 +11566,25 @@
           <w:sz w:val="20"/>
           <w:lang w:val="en-GB"/>
         </w:rPr>
-        <w:t>, 1189–1194 (2017).</w:t>
+        <w:t>, 1189</w:t>
+      </w:r>
+      <w:r>
+        <w:rPr>
+          <w:rFonts w:ascii="Arial" w:hAnsi="Arial" w:cs="Arial" w:hint="cs"/>
+          <w:color w:val="000000"/>
+          <w:sz w:val="20"/>
+          <w:lang w:val="en-GB"/>
+        </w:rPr>
+        <w:t>–</w:t>
+      </w:r>
+      <w:r>
+        <w:rPr>
+          <w:rFonts w:ascii="Arial" w:hAnsi="Arial" w:cs="Arial"/>
+          <w:color w:val="000000"/>
+          <w:sz w:val="20"/>
+          <w:lang w:val="en-GB"/>
+        </w:rPr>
+        <w:t>1194 (2017).</w:t>
       </w:r>
     </w:p>
     <w:p>
@@ -11208,7 +11614,25 @@
           <w:lang w:val="en-GB"/>
         </w:rPr>
         <w:tab/>
-        <w:t xml:space="preserve">MacNeil, J. R., Rubin, L. G., Patton, M., Ortega-Sanchez, I. R. &amp; Martin, S. W. Recommendations for Use of Meningococcal Conjugate Vaccines in HIV-Infected Persons — Advisory Committee on Immunization Practices, 2015. </w:t>
+        <w:t xml:space="preserve">MacNeil, J. R., Rubin, L. G., Patton, M., Ortega-Sanchez, I. R. &amp; Martin, S. W. Recommendations for Use of Meningococcal Conjugate Vaccines in HIV-Infected Persons </w:t>
+      </w:r>
+      <w:r>
+        <w:rPr>
+          <w:rFonts w:ascii="Arial" w:hAnsi="Arial" w:cs="Arial" w:hint="cs"/>
+          <w:color w:val="000000"/>
+          <w:sz w:val="20"/>
+          <w:lang w:val="en-GB"/>
+        </w:rPr>
+        <w:t>—</w:t>
+      </w:r>
+      <w:r>
+        <w:rPr>
+          <w:rFonts w:ascii="Arial" w:hAnsi="Arial" w:cs="Arial"/>
+          <w:color w:val="000000"/>
+          <w:sz w:val="20"/>
+          <w:lang w:val="en-GB"/>
+        </w:rPr>
+        <w:t xml:space="preserve"> Advisory Committee on Immunization Practices, 2015. </w:t>
       </w:r>
       <w:r>
         <w:rPr>
@@ -11248,7 +11672,25 @@
           <w:sz w:val="20"/>
           <w:lang w:val="en-GB"/>
         </w:rPr>
-        <w:t>, 1189–1194 (2015).</w:t>
+        <w:t>, 1189</w:t>
+      </w:r>
+      <w:r>
+        <w:rPr>
+          <w:rFonts w:ascii="Arial" w:hAnsi="Arial" w:cs="Arial" w:hint="cs"/>
+          <w:color w:val="000000"/>
+          <w:sz w:val="20"/>
+          <w:lang w:val="en-GB"/>
+        </w:rPr>
+        <w:t>–</w:t>
+      </w:r>
+      <w:r>
+        <w:rPr>
+          <w:rFonts w:ascii="Arial" w:hAnsi="Arial" w:cs="Arial"/>
+          <w:color w:val="000000"/>
+          <w:sz w:val="20"/>
+          <w:lang w:val="en-GB"/>
+        </w:rPr>
+        <w:t>1194 (2015).</w:t>
       </w:r>
     </w:p>
     <w:p>
@@ -11278,7 +11720,25 @@
           <w:lang w:val="en-GB"/>
         </w:rPr>
         <w:tab/>
-        <w:t xml:space="preserve">MacNeil, J. R., Rubin, L. G., Patton, M., Ortega-Sanchez, I. R. &amp; Martin, S. W. Recommendations for Use of Meningococcal Conjugate Vaccines in HIV-Infected Persons — Advisory Committee on Immunization Practices, 2019. </w:t>
+        <w:t xml:space="preserve">MacNeil, J. R., Rubin, L. G., Patton, M., Ortega-Sanchez, I. R. &amp; Martin, S. W. Recommendations for Use of Meningococcal Conjugate Vaccines in HIV-Infected Persons </w:t>
+      </w:r>
+      <w:r>
+        <w:rPr>
+          <w:rFonts w:ascii="Arial" w:hAnsi="Arial" w:cs="Arial" w:hint="cs"/>
+          <w:color w:val="000000"/>
+          <w:sz w:val="20"/>
+          <w:lang w:val="en-GB"/>
+        </w:rPr>
+        <w:t>—</w:t>
+      </w:r>
+      <w:r>
+        <w:rPr>
+          <w:rFonts w:ascii="Arial" w:hAnsi="Arial" w:cs="Arial"/>
+          <w:color w:val="000000"/>
+          <w:sz w:val="20"/>
+          <w:lang w:val="en-GB"/>
+        </w:rPr>
+        <w:t xml:space="preserve"> Advisory Committee on Immunization Practices, 2019. </w:t>
       </w:r>
       <w:r>
         <w:rPr>
@@ -11318,7 +11778,25 @@
           <w:sz w:val="20"/>
           <w:lang w:val="en-GB"/>
         </w:rPr>
-        <w:t>, 1189–1194 (2019).</w:t>
+        <w:t>, 1189</w:t>
+      </w:r>
+      <w:r>
+        <w:rPr>
+          <w:rFonts w:ascii="Arial" w:hAnsi="Arial" w:cs="Arial" w:hint="cs"/>
+          <w:color w:val="000000"/>
+          <w:sz w:val="20"/>
+          <w:lang w:val="en-GB"/>
+        </w:rPr>
+        <w:t>–</w:t>
+      </w:r>
+      <w:r>
+        <w:rPr>
+          <w:rFonts w:ascii="Arial" w:hAnsi="Arial" w:cs="Arial"/>
+          <w:color w:val="000000"/>
+          <w:sz w:val="20"/>
+          <w:lang w:val="en-GB"/>
+        </w:rPr>
+        <w:t>1194 (2019).</w:t>
       </w:r>
     </w:p>
     <w:p>
@@ -11348,7 +11826,25 @@
           <w:lang w:val="en-GB"/>
         </w:rPr>
         <w:tab/>
-        <w:t xml:space="preserve">MacNeil, J. R., Rubin, L. G., Patton, M., Ortega-Sanchez, I. R. &amp; Martin, S. W. Recommendations for Use of Meningococcal Conjugate Vaccines in HIV-Infected Persons — Advisory Committee on Immunization Practices, 2021. </w:t>
+        <w:t xml:space="preserve">MacNeil, J. R., Rubin, L. G., Patton, M., Ortega-Sanchez, I. R. &amp; Martin, S. W. Recommendations for Use of Meningococcal Conjugate Vaccines in HIV-Infected Persons </w:t>
+      </w:r>
+      <w:r>
+        <w:rPr>
+          <w:rFonts w:ascii="Arial" w:hAnsi="Arial" w:cs="Arial" w:hint="cs"/>
+          <w:color w:val="000000"/>
+          <w:sz w:val="20"/>
+          <w:lang w:val="en-GB"/>
+        </w:rPr>
+        <w:t>—</w:t>
+      </w:r>
+      <w:r>
+        <w:rPr>
+          <w:rFonts w:ascii="Arial" w:hAnsi="Arial" w:cs="Arial"/>
+          <w:color w:val="000000"/>
+          <w:sz w:val="20"/>
+          <w:lang w:val="en-GB"/>
+        </w:rPr>
+        <w:t xml:space="preserve"> Advisory Committee on Immunization Practices, 2021. </w:t>
       </w:r>
       <w:r>
         <w:rPr>
@@ -11388,7 +11884,25 @@
           <w:sz w:val="20"/>
           <w:lang w:val="en-GB"/>
         </w:rPr>
-        <w:t>, 1189–1194 (2021).</w:t>
+        <w:t>, 1189</w:t>
+      </w:r>
+      <w:r>
+        <w:rPr>
+          <w:rFonts w:ascii="Arial" w:hAnsi="Arial" w:cs="Arial" w:hint="cs"/>
+          <w:color w:val="000000"/>
+          <w:sz w:val="20"/>
+          <w:lang w:val="en-GB"/>
+        </w:rPr>
+        <w:t>–</w:t>
+      </w:r>
+      <w:r>
+        <w:rPr>
+          <w:rFonts w:ascii="Arial" w:hAnsi="Arial" w:cs="Arial"/>
+          <w:color w:val="000000"/>
+          <w:sz w:val="20"/>
+          <w:lang w:val="en-GB"/>
+        </w:rPr>
+        <w:t>1194 (2021).</w:t>
       </w:r>
     </w:p>
     <w:p>
@@ -11578,7 +12092,25 @@
           <w:lang w:val="en-GB"/>
         </w:rPr>
         <w:tab/>
-        <w:t xml:space="preserve">Grenfell, B. T., Bjørnstad, O. N. &amp; Kappey, J. Travelling waves and spatial hierarchies in measles epidemics. </w:t>
+        <w:t>Grenfell, B. T., Bj</w:t>
+      </w:r>
+      <w:r>
+        <w:rPr>
+          <w:rFonts w:ascii="Arial" w:hAnsi="Arial" w:cs="Arial" w:hint="cs"/>
+          <w:color w:val="000000"/>
+          <w:sz w:val="20"/>
+          <w:lang w:val="en-GB"/>
+        </w:rPr>
+        <w:t>ø</w:t>
+      </w:r>
+      <w:r>
+        <w:rPr>
+          <w:rFonts w:ascii="Arial" w:hAnsi="Arial" w:cs="Arial"/>
+          <w:color w:val="000000"/>
+          <w:sz w:val="20"/>
+          <w:lang w:val="en-GB"/>
+        </w:rPr>
+        <w:t xml:space="preserve">rnstad, O. N. &amp; Kappey, J. Travelling waves and spatial hierarchies in measles epidemics. </w:t>
       </w:r>
       <w:r>
         <w:rPr>
@@ -11618,7 +12150,25 @@
           <w:sz w:val="20"/>
           <w:lang w:val="en-GB"/>
         </w:rPr>
-        <w:t>, 716–723 (2001).</w:t>
+        <w:t>, 716</w:t>
+      </w:r>
+      <w:r>
+        <w:rPr>
+          <w:rFonts w:ascii="Arial" w:hAnsi="Arial" w:cs="Arial" w:hint="cs"/>
+          <w:color w:val="000000"/>
+          <w:sz w:val="20"/>
+          <w:lang w:val="en-GB"/>
+        </w:rPr>
+        <w:t>–</w:t>
+      </w:r>
+      <w:r>
+        <w:rPr>
+          <w:rFonts w:ascii="Arial" w:hAnsi="Arial" w:cs="Arial"/>
+          <w:color w:val="000000"/>
+          <w:sz w:val="20"/>
+          <w:lang w:val="en-GB"/>
+        </w:rPr>
+        <w:t>723 (2001).</w:t>
       </w:r>
     </w:p>
     <w:p>
@@ -11688,7 +12238,25 @@
           <w:sz w:val="20"/>
           <w:lang w:val="en-GB"/>
         </w:rPr>
-        <w:t>, e370–e377 (2016).</w:t>
+        <w:t>, e370</w:t>
+      </w:r>
+      <w:r>
+        <w:rPr>
+          <w:rFonts w:ascii="Arial" w:hAnsi="Arial" w:cs="Arial" w:hint="cs"/>
+          <w:color w:val="000000"/>
+          <w:sz w:val="20"/>
+          <w:lang w:val="en-GB"/>
+        </w:rPr>
+        <w:t>–</w:t>
+      </w:r>
+      <w:r>
+        <w:rPr>
+          <w:rFonts w:ascii="Arial" w:hAnsi="Arial" w:cs="Arial"/>
+          <w:color w:val="000000"/>
+          <w:sz w:val="20"/>
+          <w:lang w:val="en-GB"/>
+        </w:rPr>
+        <w:t>e377 (2016).</w:t>
       </w:r>
     </w:p>
     <w:p>
@@ -11718,7 +12286,25 @@
           <w:lang w:val="en-GB"/>
         </w:rPr>
         <w:tab/>
-        <w:t xml:space="preserve">García-Carreras, B. </w:t>
+        <w:t>Garc</w:t>
+      </w:r>
+      <w:r>
+        <w:rPr>
+          <w:rFonts w:ascii="Arial" w:hAnsi="Arial" w:cs="Arial" w:hint="cs"/>
+          <w:color w:val="000000"/>
+          <w:sz w:val="20"/>
+          <w:lang w:val="en-GB"/>
+        </w:rPr>
+        <w:t>í</w:t>
+      </w:r>
+      <w:r>
+        <w:rPr>
+          <w:rFonts w:ascii="Arial" w:hAnsi="Arial" w:cs="Arial"/>
+          <w:color w:val="000000"/>
+          <w:sz w:val="20"/>
+          <w:lang w:val="en-GB"/>
+        </w:rPr>
+        <w:t xml:space="preserve">a-Carreras, B. </w:t>
       </w:r>
       <w:r>
         <w:rPr>
@@ -11828,7 +12414,25 @@
           <w:sz w:val="20"/>
           <w:lang w:val="en-GB"/>
         </w:rPr>
-        <w:t xml:space="preserve"> The Association of Meningococcal Disease with Influenza in the United States, 1989–2009. </w:t>
+        <w:t xml:space="preserve"> The Association of Meningococcal Disease with Influenza in the United States, 1989</w:t>
+      </w:r>
+      <w:r>
+        <w:rPr>
+          <w:rFonts w:ascii="Arial" w:hAnsi="Arial" w:cs="Arial" w:hint="cs"/>
+          <w:color w:val="000000"/>
+          <w:sz w:val="20"/>
+          <w:lang w:val="en-GB"/>
+        </w:rPr>
+        <w:t>–</w:t>
+      </w:r>
+      <w:r>
+        <w:rPr>
+          <w:rFonts w:ascii="Arial" w:hAnsi="Arial" w:cs="Arial"/>
+          <w:color w:val="000000"/>
+          <w:sz w:val="20"/>
+          <w:lang w:val="en-GB"/>
+        </w:rPr>
+        <w:t xml:space="preserve">2009. </w:t>
       </w:r>
       <w:r>
         <w:rPr>
@@ -11978,6 +12582,7 @@
           <w:sz w:val="20"/>
           <w:lang w:val="en-GB"/>
         </w:rPr>
+        <w:lastRenderedPageBreak/>
         <w:t>14.</w:t>
       </w:r>
       <w:r>
@@ -11988,7 +12593,7 @@
           <w:lang w:val="en-GB"/>
         </w:rPr>
         <w:tab/>
-        <w:t xml:space="preserve">Christensen, H., May, M., Bowen, L., Hickman, M. &amp; Trotter, C. L. Meningococcal carriage by age: a systematic review and meta-analysis. </w:t>
+        <w:t xml:space="preserve">Mora, C. </w:t>
       </w:r>
       <w:r>
         <w:rPr>
@@ -11999,7 +12604,27 @@
           <w:sz w:val="20"/>
           <w:lang w:val="en-GB"/>
         </w:rPr>
-        <w:t>The Lancet Infectious Diseases</w:t>
+        <w:t>et al.</w:t>
+      </w:r>
+      <w:r>
+        <w:rPr>
+          <w:rFonts w:ascii="Arial" w:hAnsi="Arial" w:cs="Arial"/>
+          <w:color w:val="000000"/>
+          <w:sz w:val="20"/>
+          <w:lang w:val="en-GB"/>
+        </w:rPr>
+        <w:t xml:space="preserve"> Over half of known human pathogenic diseases can be aggravated by climate change. </w:t>
+      </w:r>
+      <w:r>
+        <w:rPr>
+          <w:rFonts w:ascii="Arial" w:hAnsi="Arial" w:cs="Arial"/>
+          <w:i/>
+          <w:iCs/>
+          <w:color w:val="000000"/>
+          <w:sz w:val="20"/>
+          <w:lang w:val="en-GB"/>
+        </w:rPr>
+        <w:t>Nat. Clim. Chang.</w:t>
       </w:r>
       <w:r>
         <w:rPr>
@@ -12019,16 +12644,34 @@
           <w:sz w:val="20"/>
           <w:lang w:val="en-GB"/>
         </w:rPr>
-        <w:t>10</w:t>
-      </w:r>
-      <w:r>
-        <w:rPr>
-          <w:rFonts w:ascii="Arial" w:hAnsi="Arial" w:cs="Arial"/>
-          <w:color w:val="000000"/>
-          <w:sz w:val="20"/>
-          <w:lang w:val="en-GB"/>
-        </w:rPr>
-        <w:t>, 853–861 (2010).</w:t>
+        <w:t>12</w:t>
+      </w:r>
+      <w:r>
+        <w:rPr>
+          <w:rFonts w:ascii="Arial" w:hAnsi="Arial" w:cs="Arial"/>
+          <w:color w:val="000000"/>
+          <w:sz w:val="20"/>
+          <w:lang w:val="en-GB"/>
+        </w:rPr>
+        <w:t>, 869</w:t>
+      </w:r>
+      <w:r>
+        <w:rPr>
+          <w:rFonts w:ascii="Arial" w:hAnsi="Arial" w:cs="Arial" w:hint="cs"/>
+          <w:color w:val="000000"/>
+          <w:sz w:val="20"/>
+          <w:lang w:val="en-GB"/>
+        </w:rPr>
+        <w:t>–</w:t>
+      </w:r>
+      <w:r>
+        <w:rPr>
+          <w:rFonts w:ascii="Arial" w:hAnsi="Arial" w:cs="Arial"/>
+          <w:color w:val="000000"/>
+          <w:sz w:val="20"/>
+          <w:lang w:val="en-GB"/>
+        </w:rPr>
+        <w:t>875 (2022).</w:t>
       </w:r>
     </w:p>
     <w:p>
@@ -12048,8 +12691,125 @@
           <w:sz w:val="20"/>
           <w:lang w:val="en-GB"/>
         </w:rPr>
-        <w:lastRenderedPageBreak/>
         <w:t>15.</w:t>
+      </w:r>
+      <w:r>
+        <w:rPr>
+          <w:rFonts w:ascii="Arial" w:hAnsi="Arial" w:cs="Arial"/>
+          <w:color w:val="000000"/>
+          <w:sz w:val="20"/>
+          <w:lang w:val="en-GB"/>
+        </w:rPr>
+        <w:tab/>
+        <w:t>Mora C, McKenzie T, Gaw IM, Dean JM, von Hammerstein H, Knudson TA, Setter RO, Smith CZ, Webster KM, Patz JA, Franklin EC. Traceable evidence of the impacts of climate change on pathogenic human diseases: Over half of known human pathogenic diseases can be aggravated by climate change. https://camilo-mora.github.io/Diseases/?type=,5&amp;id=,146&amp;impact=Negative (2022).</w:t>
+      </w:r>
+    </w:p>
+    <w:p>
+      <w:pPr>
+        <w:pStyle w:val="Bibliography"/>
+        <w:rPr>
+          <w:rFonts w:ascii="Arial" w:hAnsi="Arial" w:cs="Arial"/>
+          <w:color w:val="000000"/>
+          <w:sz w:val="20"/>
+          <w:lang w:val="en-GB"/>
+        </w:rPr>
+      </w:pPr>
+      <w:r>
+        <w:rPr>
+          <w:rFonts w:ascii="Arial" w:hAnsi="Arial" w:cs="Arial"/>
+          <w:color w:val="000000"/>
+          <w:sz w:val="20"/>
+          <w:lang w:val="en-GB"/>
+        </w:rPr>
+        <w:t>16.</w:t>
+      </w:r>
+      <w:r>
+        <w:rPr>
+          <w:rFonts w:ascii="Arial" w:hAnsi="Arial" w:cs="Arial"/>
+          <w:color w:val="000000"/>
+          <w:sz w:val="20"/>
+          <w:lang w:val="en-GB"/>
+        </w:rPr>
+        <w:tab/>
+        <w:t xml:space="preserve">Christensen, H., May, M., Bowen, L., Hickman, M. &amp; Trotter, C. L. Meningococcal carriage by age: a systematic review and meta-analysis. </w:t>
+      </w:r>
+      <w:r>
+        <w:rPr>
+          <w:rFonts w:ascii="Arial" w:hAnsi="Arial" w:cs="Arial"/>
+          <w:i/>
+          <w:iCs/>
+          <w:color w:val="000000"/>
+          <w:sz w:val="20"/>
+          <w:lang w:val="en-GB"/>
+        </w:rPr>
+        <w:t>The Lancet Infectious Diseases</w:t>
+      </w:r>
+      <w:r>
+        <w:rPr>
+          <w:rFonts w:ascii="Arial" w:hAnsi="Arial" w:cs="Arial"/>
+          <w:color w:val="000000"/>
+          <w:sz w:val="20"/>
+          <w:lang w:val="en-GB"/>
+        </w:rPr>
+        <w:t xml:space="preserve"> </w:t>
+      </w:r>
+      <w:r>
+        <w:rPr>
+          <w:rFonts w:ascii="Arial" w:hAnsi="Arial" w:cs="Arial"/>
+          <w:b/>
+          <w:bCs/>
+          <w:color w:val="000000"/>
+          <w:sz w:val="20"/>
+          <w:lang w:val="en-GB"/>
+        </w:rPr>
+        <w:t>10</w:t>
+      </w:r>
+      <w:r>
+        <w:rPr>
+          <w:rFonts w:ascii="Arial" w:hAnsi="Arial" w:cs="Arial"/>
+          <w:color w:val="000000"/>
+          <w:sz w:val="20"/>
+          <w:lang w:val="en-GB"/>
+        </w:rPr>
+        <w:t>, 853</w:t>
+      </w:r>
+      <w:r>
+        <w:rPr>
+          <w:rFonts w:ascii="Arial" w:hAnsi="Arial" w:cs="Arial" w:hint="cs"/>
+          <w:color w:val="000000"/>
+          <w:sz w:val="20"/>
+          <w:lang w:val="en-GB"/>
+        </w:rPr>
+        <w:t>–</w:t>
+      </w:r>
+      <w:r>
+        <w:rPr>
+          <w:rFonts w:ascii="Arial" w:hAnsi="Arial" w:cs="Arial"/>
+          <w:color w:val="000000"/>
+          <w:sz w:val="20"/>
+          <w:lang w:val="en-GB"/>
+        </w:rPr>
+        <w:t>861 (2010).</w:t>
+      </w:r>
+    </w:p>
+    <w:p>
+      <w:pPr>
+        <w:pStyle w:val="Bibliography"/>
+        <w:rPr>
+          <w:rFonts w:ascii="Arial" w:hAnsi="Arial" w:cs="Arial"/>
+          <w:color w:val="000000"/>
+          <w:sz w:val="20"/>
+          <w:lang w:val="en-GB"/>
+        </w:rPr>
+      </w:pPr>
+      <w:r>
+        <w:rPr>
+          <w:rFonts w:ascii="Arial" w:hAnsi="Arial" w:cs="Arial"/>
+          <w:color w:val="000000"/>
+          <w:sz w:val="20"/>
+          <w:lang w:val="en-GB"/>
+        </w:rPr>
+        <w:t>17.</w:t>
       </w:r>
       <w:r>
         <w:rPr>

</xml_diff>